<commit_message>
POM and Package json implementation
</commit_message>
<xml_diff>
--- a/Notes.docx
+++ b/Notes.docx
@@ -4039,6 +4039,470 @@
         </w:rPr>
       </w:pPr>
     </w:p>
+    <w:p>
+      <w:pPr>
+        <w:pStyle w:val="ListParagraph"/>
+        <w:numPr>
+          <w:ilvl w:val="0"/>
+          <w:numId w:val="3"/>
+        </w:numPr>
+        <w:rPr>
+          <w:b/>
+        </w:rPr>
+      </w:pPr>
+      <w:r>
+        <w:rPr>
+          <w:b/>
+        </w:rPr>
+        <w:t>Data Driven Testing</w:t>
+      </w:r>
+    </w:p>
+    <w:p>
+      <w:pPr>
+        <w:ind w:left="360"/>
+        <w:rPr>
+          <w:b/>
+        </w:rPr>
+      </w:pPr>
+      <w:r>
+        <w:rPr>
+          <w:b/>
+        </w:rPr>
+        <w:drawing>
+          <wp:inline distT="0" distB="0" distL="0" distR="0">
+            <wp:extent cx="5938520" cy="2223770"/>
+            <wp:effectExtent l="19050" t="0" r="5080" b="0"/>
+            <wp:docPr id="34" name="Picture 23"/>
+            <wp:cNvGraphicFramePr>
+              <a:graphicFrameLocks xmlns:a="http://schemas.openxmlformats.org/drawingml/2006/main" noChangeAspect="1"/>
+            </wp:cNvGraphicFramePr>
+            <a:graphic xmlns:a="http://schemas.openxmlformats.org/drawingml/2006/main">
+              <a:graphicData uri="http://schemas.openxmlformats.org/drawingml/2006/picture">
+                <pic:pic xmlns:pic="http://schemas.openxmlformats.org/drawingml/2006/picture">
+                  <pic:nvPicPr>
+                    <pic:cNvPr id="0" name="Picture 23"/>
+                    <pic:cNvPicPr>
+                      <a:picLocks noChangeAspect="1" noChangeArrowheads="1"/>
+                    </pic:cNvPicPr>
+                  </pic:nvPicPr>
+                  <pic:blipFill>
+                    <a:blip r:embed="rId40"/>
+                    <a:srcRect/>
+                    <a:stretch>
+                      <a:fillRect/>
+                    </a:stretch>
+                  </pic:blipFill>
+                  <pic:spPr bwMode="auto">
+                    <a:xfrm>
+                      <a:off x="0" y="0"/>
+                      <a:ext cx="5938520" cy="2223770"/>
+                    </a:xfrm>
+                    <a:prstGeom prst="rect">
+                      <a:avLst/>
+                    </a:prstGeom>
+                    <a:noFill/>
+                    <a:ln w="9525">
+                      <a:noFill/>
+                      <a:miter lim="800000"/>
+                      <a:headEnd/>
+                      <a:tailEnd/>
+                    </a:ln>
+                  </pic:spPr>
+                </pic:pic>
+              </a:graphicData>
+            </a:graphic>
+          </wp:inline>
+        </w:drawing>
+      </w:r>
+    </w:p>
+    <w:p>
+      <w:pPr>
+        <w:pStyle w:val="ListParagraph"/>
+        <w:numPr>
+          <w:ilvl w:val="1"/>
+          <w:numId w:val="3"/>
+        </w:numPr>
+        <w:rPr>
+          <w:b/>
+        </w:rPr>
+      </w:pPr>
+      <w:r>
+        <w:rPr>
+          <w:b/>
+        </w:rPr>
+        <w:t xml:space="preserve">Using </w:t>
+      </w:r>
+      <w:proofErr w:type="spellStart"/>
+      <w:r>
+        <w:rPr>
+          <w:b/>
+        </w:rPr>
+        <w:t>Json</w:t>
+      </w:r>
+      <w:proofErr w:type="spellEnd"/>
+      <w:r>
+        <w:rPr>
+          <w:b/>
+        </w:rPr>
+        <w:t xml:space="preserve"> File</w:t>
+      </w:r>
+    </w:p>
+    <w:p>
+      <w:pPr>
+        <w:pStyle w:val="ListParagraph"/>
+        <w:numPr>
+          <w:ilvl w:val="1"/>
+          <w:numId w:val="3"/>
+        </w:numPr>
+        <w:rPr>
+          <w:b/>
+        </w:rPr>
+      </w:pPr>
+      <w:r>
+        <w:rPr>
+          <w:b/>
+        </w:rPr>
+        <w:t>Using Data Provider</w:t>
+      </w:r>
+    </w:p>
+    <w:p>
+      <w:pPr>
+        <w:pStyle w:val="ListParagraph"/>
+        <w:numPr>
+          <w:ilvl w:val="2"/>
+          <w:numId w:val="3"/>
+        </w:numPr>
+        <w:rPr>
+          <w:b/>
+        </w:rPr>
+      </w:pPr>
+      <w:proofErr w:type="spellStart"/>
+      <w:r>
+        <w:rPr>
+          <w:b/>
+        </w:rPr>
+        <w:t>npm</w:t>
+      </w:r>
+      <w:proofErr w:type="spellEnd"/>
+      <w:r>
+        <w:rPr>
+          <w:b/>
+        </w:rPr>
+        <w:t xml:space="preserve"> </w:t>
+      </w:r>
+      <w:proofErr w:type="spellStart"/>
+      <w:r>
+        <w:rPr>
+          <w:b/>
+        </w:rPr>
+        <w:t>i</w:t>
+      </w:r>
+      <w:proofErr w:type="spellEnd"/>
+      <w:r>
+        <w:rPr>
+          <w:b/>
+        </w:rPr>
+        <w:t> jasmine-data-provider</w:t>
+      </w:r>
+    </w:p>
+    <w:p>
+      <w:pPr>
+        <w:pStyle w:val="ListParagraph"/>
+        <w:numPr>
+          <w:ilvl w:val="2"/>
+          <w:numId w:val="3"/>
+        </w:numPr>
+        <w:rPr>
+          <w:b/>
+        </w:rPr>
+      </w:pPr>
+      <w:r>
+        <w:rPr>
+          <w:b/>
+        </w:rPr>
+        <w:t>Use it in test</w:t>
+      </w:r>
+    </w:p>
+    <w:p>
+      <w:pPr>
+        <w:pStyle w:val="ListParagraph"/>
+        <w:numPr>
+          <w:ilvl w:val="2"/>
+          <w:numId w:val="3"/>
+        </w:numPr>
+        <w:rPr>
+          <w:b/>
+        </w:rPr>
+      </w:pPr>
+      <w:r>
+        <w:rPr>
+          <w:b/>
+          <w:noProof/>
+        </w:rPr>
+        <w:lastRenderedPageBreak/>
+        <w:drawing>
+          <wp:inline distT="0" distB="0" distL="0" distR="0">
+            <wp:extent cx="3906982" cy="1898129"/>
+            <wp:effectExtent l="19050" t="0" r="0" b="0"/>
+            <wp:docPr id="35" name="Picture 24"/>
+            <wp:cNvGraphicFramePr>
+              <a:graphicFrameLocks xmlns:a="http://schemas.openxmlformats.org/drawingml/2006/main" noChangeAspect="1"/>
+            </wp:cNvGraphicFramePr>
+            <a:graphic xmlns:a="http://schemas.openxmlformats.org/drawingml/2006/main">
+              <a:graphicData uri="http://schemas.openxmlformats.org/drawingml/2006/picture">
+                <pic:pic xmlns:pic="http://schemas.openxmlformats.org/drawingml/2006/picture">
+                  <pic:nvPicPr>
+                    <pic:cNvPr id="0" name="Picture 24"/>
+                    <pic:cNvPicPr>
+                      <a:picLocks noChangeAspect="1" noChangeArrowheads="1"/>
+                    </pic:cNvPicPr>
+                  </pic:nvPicPr>
+                  <pic:blipFill>
+                    <a:blip r:embed="rId41"/>
+                    <a:srcRect/>
+                    <a:stretch>
+                      <a:fillRect/>
+                    </a:stretch>
+                  </pic:blipFill>
+                  <pic:spPr bwMode="auto">
+                    <a:xfrm>
+                      <a:off x="0" y="0"/>
+                      <a:ext cx="3905844" cy="1897576"/>
+                    </a:xfrm>
+                    <a:prstGeom prst="rect">
+                      <a:avLst/>
+                    </a:prstGeom>
+                    <a:noFill/>
+                    <a:ln w="9525">
+                      <a:noFill/>
+                      <a:miter lim="800000"/>
+                      <a:headEnd/>
+                      <a:tailEnd/>
+                    </a:ln>
+                  </pic:spPr>
+                </pic:pic>
+              </a:graphicData>
+            </a:graphic>
+          </wp:inline>
+        </w:drawing>
+      </w:r>
+    </w:p>
+    <w:p>
+      <w:pPr>
+        <w:pStyle w:val="ListParagraph"/>
+        <w:numPr>
+          <w:ilvl w:val="0"/>
+          <w:numId w:val="3"/>
+        </w:numPr>
+        <w:rPr>
+          <w:b/>
+        </w:rPr>
+      </w:pPr>
+      <w:r>
+        <w:rPr>
+          <w:b/>
+        </w:rPr>
+        <w:t xml:space="preserve">PAGE OBJECT MODEL </w:t>
+      </w:r>
+    </w:p>
+    <w:p>
+      <w:pPr>
+        <w:pStyle w:val="ListParagraph"/>
+        <w:numPr>
+          <w:ilvl w:val="1"/>
+          <w:numId w:val="3"/>
+        </w:numPr>
+        <w:rPr>
+          <w:b/>
+        </w:rPr>
+      </w:pPr>
+      <w:r>
+        <w:rPr>
+          <w:b/>
+        </w:rPr>
+        <w:t>PAGE</w:t>
+      </w:r>
+    </w:p>
+    <w:p>
+      <w:pPr>
+        <w:pStyle w:val="ListParagraph"/>
+        <w:numPr>
+          <w:ilvl w:val="1"/>
+          <w:numId w:val="3"/>
+        </w:numPr>
+        <w:rPr>
+          <w:b/>
+        </w:rPr>
+      </w:pPr>
+      <w:r>
+        <w:rPr>
+          <w:b/>
+        </w:rPr>
+        <w:t>TEST</w:t>
+      </w:r>
+    </w:p>
+    <w:p>
+      <w:pPr>
+        <w:pStyle w:val="ListParagraph"/>
+        <w:numPr>
+          <w:ilvl w:val="0"/>
+          <w:numId w:val="3"/>
+        </w:numPr>
+        <w:rPr>
+          <w:b/>
+        </w:rPr>
+      </w:pPr>
+      <w:r>
+        <w:rPr>
+          <w:b/>
+        </w:rPr>
+        <w:t>EXECUTING TEST SUITE :</w:t>
+      </w:r>
+    </w:p>
+    <w:p>
+      <w:pPr>
+        <w:ind w:left="360"/>
+        <w:rPr>
+          <w:b/>
+        </w:rPr>
+      </w:pPr>
+      <w:r>
+        <w:rPr>
+          <w:b/>
+          <w:noProof/>
+        </w:rPr>
+        <w:drawing>
+          <wp:inline distT="0" distB="0" distL="0" distR="0">
+            <wp:extent cx="5943600" cy="1399228"/>
+            <wp:effectExtent l="19050" t="0" r="0" b="0"/>
+            <wp:docPr id="36" name="Picture 27"/>
+            <wp:cNvGraphicFramePr>
+              <a:graphicFrameLocks xmlns:a="http://schemas.openxmlformats.org/drawingml/2006/main" noChangeAspect="1"/>
+            </wp:cNvGraphicFramePr>
+            <a:graphic xmlns:a="http://schemas.openxmlformats.org/drawingml/2006/main">
+              <a:graphicData uri="http://schemas.openxmlformats.org/drawingml/2006/picture">
+                <pic:pic xmlns:pic="http://schemas.openxmlformats.org/drawingml/2006/picture">
+                  <pic:nvPicPr>
+                    <pic:cNvPr id="0" name="Picture 27"/>
+                    <pic:cNvPicPr>
+                      <a:picLocks noChangeAspect="1" noChangeArrowheads="1"/>
+                    </pic:cNvPicPr>
+                  </pic:nvPicPr>
+                  <pic:blipFill>
+                    <a:blip r:embed="rId42"/>
+                    <a:srcRect/>
+                    <a:stretch>
+                      <a:fillRect/>
+                    </a:stretch>
+                  </pic:blipFill>
+                  <pic:spPr bwMode="auto">
+                    <a:xfrm>
+                      <a:off x="0" y="0"/>
+                      <a:ext cx="5943600" cy="1399228"/>
+                    </a:xfrm>
+                    <a:prstGeom prst="rect">
+                      <a:avLst/>
+                    </a:prstGeom>
+                    <a:noFill/>
+                    <a:ln w="9525">
+                      <a:noFill/>
+                      <a:miter lim="800000"/>
+                      <a:headEnd/>
+                      <a:tailEnd/>
+                    </a:ln>
+                  </pic:spPr>
+                </pic:pic>
+              </a:graphicData>
+            </a:graphic>
+          </wp:inline>
+        </w:drawing>
+      </w:r>
+    </w:p>
+    <w:p>
+      <w:pPr>
+        <w:ind w:left="360"/>
+        <w:rPr>
+          <w:b/>
+        </w:rPr>
+      </w:pPr>
+      <w:r>
+        <w:rPr>
+          <w:b/>
+          <w:noProof/>
+        </w:rPr>
+        <w:drawing>
+          <wp:inline distT="0" distB="0" distL="0" distR="0">
+            <wp:extent cx="5943600" cy="686529"/>
+            <wp:effectExtent l="19050" t="0" r="0" b="0"/>
+            <wp:docPr id="37" name="Picture 30"/>
+            <wp:cNvGraphicFramePr>
+              <a:graphicFrameLocks xmlns:a="http://schemas.openxmlformats.org/drawingml/2006/main" noChangeAspect="1"/>
+            </wp:cNvGraphicFramePr>
+            <a:graphic xmlns:a="http://schemas.openxmlformats.org/drawingml/2006/main">
+              <a:graphicData uri="http://schemas.openxmlformats.org/drawingml/2006/picture">
+                <pic:pic xmlns:pic="http://schemas.openxmlformats.org/drawingml/2006/picture">
+                  <pic:nvPicPr>
+                    <pic:cNvPr id="0" name="Picture 30"/>
+                    <pic:cNvPicPr>
+                      <a:picLocks noChangeAspect="1" noChangeArrowheads="1"/>
+                    </pic:cNvPicPr>
+                  </pic:nvPicPr>
+                  <pic:blipFill>
+                    <a:blip r:embed="rId43"/>
+                    <a:srcRect/>
+                    <a:stretch>
+                      <a:fillRect/>
+                    </a:stretch>
+                  </pic:blipFill>
+                  <pic:spPr bwMode="auto">
+                    <a:xfrm>
+                      <a:off x="0" y="0"/>
+                      <a:ext cx="5943600" cy="686529"/>
+                    </a:xfrm>
+                    <a:prstGeom prst="rect">
+                      <a:avLst/>
+                    </a:prstGeom>
+                    <a:noFill/>
+                    <a:ln w="9525">
+                      <a:noFill/>
+                      <a:miter lim="800000"/>
+                      <a:headEnd/>
+                      <a:tailEnd/>
+                    </a:ln>
+                  </pic:spPr>
+                </pic:pic>
+              </a:graphicData>
+            </a:graphic>
+          </wp:inline>
+        </w:drawing>
+      </w:r>
+    </w:p>
+    <w:p>
+      <w:pPr>
+        <w:pStyle w:val="ListParagraph"/>
+        <w:numPr>
+          <w:ilvl w:val="0"/>
+          <w:numId w:val="3"/>
+        </w:numPr>
+        <w:rPr>
+          <w:b/>
+        </w:rPr>
+      </w:pPr>
+      <w:r>
+        <w:rPr>
+          <w:b/>
+        </w:rPr>
+        <w:t>Package.json</w:t>
+      </w:r>
+    </w:p>
+    <w:p>
+      <w:pPr>
+        <w:ind w:left="360"/>
+        <w:rPr>
+          <w:b/>
+        </w:rPr>
+      </w:pPr>
+    </w:p>
     <w:sectPr>
       <w:pgSz w:w="12240" w:h="15840"/>
       <w:pgMar w:top="1440" w:right="1440" w:bottom="1440" w:left="1440" w:header="720" w:footer="720" w:gutter="0"/>
@@ -4375,7 +4839,7 @@
   <w:abstractNum w:abstractNumId="3">
     <w:nsid w:val="2FB626F0"/>
     <w:multiLevelType w:val="hybridMultilevel"/>
-    <w:tmpl w:val="A136070A"/>
+    <w:tmpl w:val="C0E0C5A2"/>
     <w:lvl w:ilvl="0" w:tplc="0409000F">
       <w:start w:val="1"/>
       <w:numFmt w:val="decimal"/>
@@ -4394,7 +4858,7 @@
         <w:ind w:left="1440" w:hanging="360"/>
       </w:pPr>
     </w:lvl>
-    <w:lvl w:ilvl="2" w:tplc="0409001B" w:tentative="1">
+    <w:lvl w:ilvl="2" w:tplc="0409001B">
       <w:start w:val="1"/>
       <w:numFmt w:val="lowerRoman"/>
       <w:lvlText w:val="%3."/>
@@ -4545,6 +5009,92 @@
     </w:lvl>
   </w:abstractNum>
   <w:abstractNum w:abstractNumId="5">
+    <w:nsid w:val="3B57429E"/>
+    <w:multiLevelType w:val="hybridMultilevel"/>
+    <w:tmpl w:val="CA7EBD80"/>
+    <w:lvl w:ilvl="0" w:tplc="0409000F">
+      <w:start w:val="1"/>
+      <w:numFmt w:val="decimal"/>
+      <w:lvlText w:val="%1."/>
+      <w:lvlJc w:val="left"/>
+      <w:pPr>
+        <w:ind w:left="1080" w:hanging="360"/>
+      </w:pPr>
+    </w:lvl>
+    <w:lvl w:ilvl="1" w:tplc="04090019" w:tentative="1">
+      <w:start w:val="1"/>
+      <w:numFmt w:val="lowerLetter"/>
+      <w:lvlText w:val="%2."/>
+      <w:lvlJc w:val="left"/>
+      <w:pPr>
+        <w:ind w:left="1800" w:hanging="360"/>
+      </w:pPr>
+    </w:lvl>
+    <w:lvl w:ilvl="2" w:tplc="0409001B" w:tentative="1">
+      <w:start w:val="1"/>
+      <w:numFmt w:val="lowerRoman"/>
+      <w:lvlText w:val="%3."/>
+      <w:lvlJc w:val="right"/>
+      <w:pPr>
+        <w:ind w:left="2520" w:hanging="180"/>
+      </w:pPr>
+    </w:lvl>
+    <w:lvl w:ilvl="3" w:tplc="0409000F" w:tentative="1">
+      <w:start w:val="1"/>
+      <w:numFmt w:val="decimal"/>
+      <w:lvlText w:val="%4."/>
+      <w:lvlJc w:val="left"/>
+      <w:pPr>
+        <w:ind w:left="3240" w:hanging="360"/>
+      </w:pPr>
+    </w:lvl>
+    <w:lvl w:ilvl="4" w:tplc="04090019" w:tentative="1">
+      <w:start w:val="1"/>
+      <w:numFmt w:val="lowerLetter"/>
+      <w:lvlText w:val="%5."/>
+      <w:lvlJc w:val="left"/>
+      <w:pPr>
+        <w:ind w:left="3960" w:hanging="360"/>
+      </w:pPr>
+    </w:lvl>
+    <w:lvl w:ilvl="5" w:tplc="0409001B" w:tentative="1">
+      <w:start w:val="1"/>
+      <w:numFmt w:val="lowerRoman"/>
+      <w:lvlText w:val="%6."/>
+      <w:lvlJc w:val="right"/>
+      <w:pPr>
+        <w:ind w:left="4680" w:hanging="180"/>
+      </w:pPr>
+    </w:lvl>
+    <w:lvl w:ilvl="6" w:tplc="0409000F" w:tentative="1">
+      <w:start w:val="1"/>
+      <w:numFmt w:val="decimal"/>
+      <w:lvlText w:val="%7."/>
+      <w:lvlJc w:val="left"/>
+      <w:pPr>
+        <w:ind w:left="5400" w:hanging="360"/>
+      </w:pPr>
+    </w:lvl>
+    <w:lvl w:ilvl="7" w:tplc="04090019" w:tentative="1">
+      <w:start w:val="1"/>
+      <w:numFmt w:val="lowerLetter"/>
+      <w:lvlText w:val="%8."/>
+      <w:lvlJc w:val="left"/>
+      <w:pPr>
+        <w:ind w:left="6120" w:hanging="360"/>
+      </w:pPr>
+    </w:lvl>
+    <w:lvl w:ilvl="8" w:tplc="0409001B" w:tentative="1">
+      <w:start w:val="1"/>
+      <w:numFmt w:val="lowerRoman"/>
+      <w:lvlText w:val="%9."/>
+      <w:lvlJc w:val="right"/>
+      <w:pPr>
+        <w:ind w:left="6840" w:hanging="180"/>
+      </w:pPr>
+    </w:lvl>
+  </w:abstractNum>
+  <w:abstractNum w:abstractNumId="6">
     <w:nsid w:val="46AD0D8E"/>
     <w:multiLevelType w:val="hybridMultilevel"/>
     <w:tmpl w:val="217CF7E0"/>
@@ -4633,7 +5183,7 @@
       </w:pPr>
     </w:lvl>
   </w:abstractNum>
-  <w:abstractNum w:abstractNumId="6">
+  <w:abstractNum w:abstractNumId="7">
     <w:nsid w:val="478B5DB7"/>
     <w:multiLevelType w:val="hybridMultilevel"/>
     <w:tmpl w:val="72D4B072"/>
@@ -4722,7 +5272,7 @@
       </w:pPr>
     </w:lvl>
   </w:abstractNum>
-  <w:abstractNum w:abstractNumId="7">
+  <w:abstractNum w:abstractNumId="8">
     <w:nsid w:val="49FE59B6"/>
     <w:multiLevelType w:val="hybridMultilevel"/>
     <w:tmpl w:val="B61E4894"/>
@@ -4808,7 +5358,7 @@
       </w:pPr>
     </w:lvl>
   </w:abstractNum>
-  <w:abstractNum w:abstractNumId="8">
+  <w:abstractNum w:abstractNumId="9">
     <w:nsid w:val="574C3C60"/>
     <w:multiLevelType w:val="hybridMultilevel"/>
     <w:tmpl w:val="FC62FEEC"/>
@@ -4921,7 +5471,7 @@
       </w:rPr>
     </w:lvl>
   </w:abstractNum>
-  <w:abstractNum w:abstractNumId="9">
+  <w:abstractNum w:abstractNumId="10">
     <w:nsid w:val="5A314575"/>
     <w:multiLevelType w:val="hybridMultilevel"/>
     <w:tmpl w:val="8960AAB8"/>
@@ -5034,7 +5584,7 @@
       </w:rPr>
     </w:lvl>
   </w:abstractNum>
-  <w:abstractNum w:abstractNumId="10">
+  <w:abstractNum w:abstractNumId="11">
     <w:nsid w:val="75A04EB1"/>
     <w:multiLevelType w:val="hybridMultilevel"/>
     <w:tmpl w:val="6A1894E0"/>
@@ -5147,7 +5697,7 @@
       </w:rPr>
     </w:lvl>
   </w:abstractNum>
-  <w:abstractNum w:abstractNumId="11">
+  <w:abstractNum w:abstractNumId="12">
     <w:nsid w:val="767D710B"/>
     <w:multiLevelType w:val="hybridMultilevel"/>
     <w:tmpl w:val="B142D480"/>
@@ -5236,7 +5786,7 @@
       </w:pPr>
     </w:lvl>
   </w:abstractNum>
-  <w:abstractNum w:abstractNumId="12">
+  <w:abstractNum w:abstractNumId="13">
     <w:nsid w:val="7B5E1B95"/>
     <w:multiLevelType w:val="hybridMultilevel"/>
     <w:tmpl w:val="52CCBB00"/>
@@ -5349,7 +5899,7 @@
       </w:rPr>
     </w:lvl>
   </w:abstractNum>
-  <w:abstractNum w:abstractNumId="13">
+  <w:abstractNum w:abstractNumId="14">
     <w:nsid w:val="7C44152F"/>
     <w:multiLevelType w:val="hybridMultilevel"/>
     <w:tmpl w:val="B88A285C"/>
@@ -5463,10 +6013,10 @@
     </w:lvl>
   </w:abstractNum>
   <w:num w:numId="1">
-    <w:abstractNumId w:val="10"/>
+    <w:abstractNumId w:val="11"/>
   </w:num>
   <w:num w:numId="2">
-    <w:abstractNumId w:val="8"/>
+    <w:abstractNumId w:val="9"/>
   </w:num>
   <w:num w:numId="3">
     <w:abstractNumId w:val="3"/>
@@ -5475,16 +6025,16 @@
     <w:abstractNumId w:val="1"/>
   </w:num>
   <w:num w:numId="5">
-    <w:abstractNumId w:val="13"/>
+    <w:abstractNumId w:val="14"/>
   </w:num>
   <w:num w:numId="6">
     <w:abstractNumId w:val="2"/>
   </w:num>
   <w:num w:numId="7">
-    <w:abstractNumId w:val="11"/>
+    <w:abstractNumId w:val="12"/>
   </w:num>
   <w:num w:numId="8">
-    <w:abstractNumId w:val="5"/>
+    <w:abstractNumId w:val="6"/>
   </w:num>
   <w:num w:numId="9">
     <w:abstractNumId w:val="4"/>
@@ -5493,16 +6043,19 @@
     <w:abstractNumId w:val="0"/>
   </w:num>
   <w:num w:numId="11">
-    <w:abstractNumId w:val="6"/>
+    <w:abstractNumId w:val="7"/>
   </w:num>
   <w:num w:numId="12">
-    <w:abstractNumId w:val="9"/>
+    <w:abstractNumId w:val="10"/>
   </w:num>
   <w:num w:numId="13">
-    <w:abstractNumId w:val="12"/>
+    <w:abstractNumId w:val="13"/>
   </w:num>
   <w:num w:numId="14">
-    <w:abstractNumId w:val="7"/>
+    <w:abstractNumId w:val="8"/>
+  </w:num>
+  <w:num w:numId="15">
+    <w:abstractNumId w:val="5"/>
   </w:num>
 </w:numbering>
 </file>

</xml_diff>